<commit_message>
Upload T02 - Der - PI - G4
</commit_message>
<xml_diff>
--- a/DER_26_05/T02 - DER.docx
+++ b/DER_26_05/T02 - DER.docx
@@ -277,7 +277,7 @@
         <w:rPr>
           <w:rtl w:val="0"/>
         </w:rPr>
-        <w:t xml:space="preserve">Indispensável para a melhor organização dos alimentos que serão comercializados (ex: fruta, verdura ou legume).</w:t>
+        <w:t xml:space="preserve">auxilia na melhor visualização da composição do estoque (ex.: fruta, verdura ou legume);</w:t>
       </w:r>
     </w:p>
     <w:p>
@@ -310,13 +310,91 @@
           <w:b w:val="1"/>
           <w:rtl w:val="0"/>
         </w:rPr>
-        <w:t xml:space="preserve">modprod_categoria: </w:t>
-      </w:r>
-      <w:r>
-        <w:rPr>
-          <w:rtl w:val="0"/>
-        </w:rPr>
-        <w:t xml:space="preserve">Necessária para informar ao comprador sobre o modo de produção dos alimentos (ex: alimentos advindos da agricultura familiar).</w:t>
+        <w:t xml:space="preserve">modprod_categoria:</w:t>
+      </w:r>
+      <w:r>
+        <w:rPr>
+          <w:rtl w:val="0"/>
+        </w:rPr>
+        <w:t xml:space="preserve"> informa o modo de produção dos alimentos (ex.: alimentos advindos da agricultura familiar, agroecológica ou orgânica);</w:t>
+      </w:r>
+    </w:p>
+    <w:p>
+      <w:pPr>
+        <w:keepNext w:val="0"/>
+        <w:keepLines w:val="0"/>
+        <w:pageBreakBefore w:val="0"/>
+        <w:widowControl w:val="1"/>
+        <w:numPr>
+          <w:ilvl w:val="1"/>
+          <w:numId w:val="1"/>
+        </w:numPr>
+        <w:pBdr>
+          <w:top w:space="0" w:sz="0" w:val="nil"/>
+          <w:left w:space="0" w:sz="0" w:val="nil"/>
+          <w:bottom w:space="0" w:sz="0" w:val="nil"/>
+          <w:right w:space="0" w:sz="0" w:val="nil"/>
+          <w:between w:space="0" w:sz="0" w:val="nil"/>
+        </w:pBdr>
+        <w:shd w:fill="auto" w:val="clear"/>
+        <w:spacing w:after="0" w:before="0" w:line="276" w:lineRule="auto"/>
+        <w:ind w:left="1440" w:right="0" w:hanging="360"/>
+        <w:jc w:val="both"/>
+        <w:rPr>
+          <w:b w:val="1"/>
+        </w:rPr>
+      </w:pPr>
+      <w:r>
+        <w:rPr>
+          <w:b w:val="1"/>
+          <w:rtl w:val="0"/>
+        </w:rPr>
+        <w:t xml:space="preserve">frescor_categoria:</w:t>
+      </w:r>
+      <w:r>
+        <w:rPr>
+          <w:rtl w:val="0"/>
+        </w:rPr>
+        <w:t xml:space="preserve"> sinaliza produto fresco ou não (variável booleana: produto entra ‘true’ e em 02 dias passa para ‘false’);</w:t>
+      </w:r>
+    </w:p>
+    <w:p>
+      <w:pPr>
+        <w:keepNext w:val="0"/>
+        <w:keepLines w:val="0"/>
+        <w:pageBreakBefore w:val="0"/>
+        <w:widowControl w:val="1"/>
+        <w:numPr>
+          <w:ilvl w:val="1"/>
+          <w:numId w:val="1"/>
+        </w:numPr>
+        <w:pBdr>
+          <w:top w:space="0" w:sz="0" w:val="nil"/>
+          <w:left w:space="0" w:sz="0" w:val="nil"/>
+          <w:bottom w:space="0" w:sz="0" w:val="nil"/>
+          <w:right w:space="0" w:sz="0" w:val="nil"/>
+          <w:between w:space="0" w:sz="0" w:val="nil"/>
+        </w:pBdr>
+        <w:shd w:fill="auto" w:val="clear"/>
+        <w:spacing w:after="0" w:before="0" w:line="276" w:lineRule="auto"/>
+        <w:ind w:left="1440" w:right="0" w:hanging="360"/>
+        <w:jc w:val="both"/>
+        <w:rPr>
+          <w:b w:val="1"/>
+        </w:rPr>
+      </w:pPr>
+      <w:r>
+        <w:rPr>
+          <w:b w:val="1"/>
+          <w:rtl w:val="0"/>
+        </w:rPr>
+        <w:t xml:space="preserve">id_categoria: </w:t>
+      </w:r>
+      <w:r>
+        <w:rPr>
+          <w:rtl w:val="0"/>
+        </w:rPr>
+        <w:t xml:space="preserve">chave primária da tabela ‘Categoria’ (obrigatória).</w:t>
       </w:r>
     </w:p>
     <w:p>
@@ -395,13 +473,13 @@
           <w:b w:val="1"/>
           <w:rtl w:val="0"/>
         </w:rPr>
-        <w:t xml:space="preserve">preco_produto:  </w:t>
-      </w:r>
-      <w:r>
-        <w:rPr>
-          <w:rtl w:val="0"/>
-        </w:rPr>
-        <w:t xml:space="preserve">Necessária para informação a respeito do valor a ser pago pelo consumidor.</w:t>
+        <w:t xml:space="preserve">preco_produto:</w:t>
+      </w:r>
+      <w:r>
+        <w:rPr>
+          <w:rtl w:val="0"/>
+        </w:rPr>
+        <w:t xml:space="preserve"> informa o valor a ser pago pelo consumidor, em reais (R$);</w:t>
       </w:r>
     </w:p>
     <w:p>
@@ -440,7 +518,7 @@
         <w:rPr>
           <w:rtl w:val="0"/>
         </w:rPr>
-        <w:t xml:space="preserve">Informará a unidade utilizada para a compra do produto, facilitando a escolha do consumidor (ex:kg, dúzia).</w:t>
+        <w:t xml:space="preserve">informa a unidade utilizada para a compra do produto, facilitando a escolha do consumidor (ex.: quilogramas, dúzias, unidades);</w:t>
       </w:r>
     </w:p>
     <w:p>
@@ -479,7 +557,7 @@
         <w:rPr>
           <w:rtl w:val="0"/>
         </w:rPr>
-        <w:t xml:space="preserve">Quantidade de produto disponível em estoque do produto selecionado</w:t>
+        <w:t xml:space="preserve">disponibilidade de estoque do produto selecionado;</w:t>
       </w:r>
     </w:p>
     <w:p>
@@ -519,7 +597,264 @@
         <w:rPr>
           <w:rtl w:val="0"/>
         </w:rPr>
-        <w:t xml:space="preserve">Necessária para a identificação do produto (ex:tomate).</w:t>
+        <w:t xml:space="preserve">identifica os produtos (ex.: tomate);</w:t>
+      </w:r>
+    </w:p>
+    <w:p>
+      <w:pPr>
+        <w:keepNext w:val="0"/>
+        <w:keepLines w:val="0"/>
+        <w:pageBreakBefore w:val="0"/>
+        <w:widowControl w:val="1"/>
+        <w:numPr>
+          <w:ilvl w:val="1"/>
+          <w:numId w:val="1"/>
+        </w:numPr>
+        <w:pBdr>
+          <w:top w:space="0" w:sz="0" w:val="nil"/>
+          <w:left w:space="0" w:sz="0" w:val="nil"/>
+          <w:bottom w:space="0" w:sz="0" w:val="nil"/>
+          <w:right w:space="0" w:sz="0" w:val="nil"/>
+          <w:between w:space="0" w:sz="0" w:val="nil"/>
+        </w:pBdr>
+        <w:shd w:fill="auto" w:val="clear"/>
+        <w:spacing w:after="0" w:before="0" w:line="276" w:lineRule="auto"/>
+        <w:ind w:left="1440" w:right="0" w:hanging="360"/>
+        <w:jc w:val="both"/>
+        <w:rPr>
+          <w:b w:val="1"/>
+        </w:rPr>
+      </w:pPr>
+      <w:r>
+        <w:rPr>
+          <w:b w:val="1"/>
+          <w:rtl w:val="0"/>
+        </w:rPr>
+        <w:t xml:space="preserve">info_produto: </w:t>
+      </w:r>
+      <w:r>
+        <w:rPr>
+          <w:rtl w:val="0"/>
+        </w:rPr>
+        <w:t xml:space="preserve">descreve os produtos (ex.: cultivados em estufas teladas); </w:t>
+      </w:r>
+    </w:p>
+    <w:p>
+      <w:pPr>
+        <w:keepNext w:val="0"/>
+        <w:keepLines w:val="0"/>
+        <w:pageBreakBefore w:val="0"/>
+        <w:widowControl w:val="1"/>
+        <w:numPr>
+          <w:ilvl w:val="1"/>
+          <w:numId w:val="1"/>
+        </w:numPr>
+        <w:pBdr>
+          <w:top w:space="0" w:sz="0" w:val="nil"/>
+          <w:left w:space="0" w:sz="0" w:val="nil"/>
+          <w:bottom w:space="0" w:sz="0" w:val="nil"/>
+          <w:right w:space="0" w:sz="0" w:val="nil"/>
+          <w:between w:space="0" w:sz="0" w:val="nil"/>
+        </w:pBdr>
+        <w:shd w:fill="auto" w:val="clear"/>
+        <w:spacing w:after="0" w:before="0" w:line="276" w:lineRule="auto"/>
+        <w:ind w:left="1440" w:right="0" w:hanging="360"/>
+        <w:jc w:val="both"/>
+        <w:rPr>
+          <w:u w:val="none"/>
+        </w:rPr>
+      </w:pPr>
+      <w:r>
+        <w:rPr>
+          <w:b w:val="1"/>
+          <w:rtl w:val="0"/>
+        </w:rPr>
+        <w:t xml:space="preserve">foto_produto: </w:t>
+      </w:r>
+      <w:r>
+        <w:rPr>
+          <w:rtl w:val="0"/>
+        </w:rPr>
+        <w:t xml:space="preserve">CTA (call to action) visual do produto;</w:t>
+      </w:r>
+    </w:p>
+    <w:p>
+      <w:pPr>
+        <w:keepNext w:val="0"/>
+        <w:keepLines w:val="0"/>
+        <w:pageBreakBefore w:val="0"/>
+        <w:widowControl w:val="1"/>
+        <w:numPr>
+          <w:ilvl w:val="1"/>
+          <w:numId w:val="1"/>
+        </w:numPr>
+        <w:pBdr>
+          <w:top w:space="0" w:sz="0" w:val="nil"/>
+          <w:left w:space="0" w:sz="0" w:val="nil"/>
+          <w:bottom w:space="0" w:sz="0" w:val="nil"/>
+          <w:right w:space="0" w:sz="0" w:val="nil"/>
+          <w:between w:space="0" w:sz="0" w:val="nil"/>
+        </w:pBdr>
+        <w:shd w:fill="auto" w:val="clear"/>
+        <w:spacing w:after="0" w:before="0" w:line="276" w:lineRule="auto"/>
+        <w:ind w:left="1440" w:right="0" w:hanging="360"/>
+        <w:jc w:val="both"/>
+        <w:rPr>
+          <w:b w:val="1"/>
+        </w:rPr>
+      </w:pPr>
+      <w:r>
+        <w:rPr>
+          <w:b w:val="1"/>
+          <w:rtl w:val="0"/>
+        </w:rPr>
+        <w:t xml:space="preserve">shelf_produto: </w:t>
+      </w:r>
+      <w:r>
+        <w:rPr>
+          <w:rtl w:val="0"/>
+        </w:rPr>
+        <w:t xml:space="preserve">Shelf life do produto. Dias após a chegada em que o produto ainda é consumível/ comprável;</w:t>
+      </w:r>
+    </w:p>
+    <w:p>
+      <w:pPr>
+        <w:keepNext w:val="0"/>
+        <w:keepLines w:val="0"/>
+        <w:pageBreakBefore w:val="0"/>
+        <w:widowControl w:val="1"/>
+        <w:numPr>
+          <w:ilvl w:val="1"/>
+          <w:numId w:val="1"/>
+        </w:numPr>
+        <w:pBdr>
+          <w:top w:space="0" w:sz="0" w:val="nil"/>
+          <w:left w:space="0" w:sz="0" w:val="nil"/>
+          <w:bottom w:space="0" w:sz="0" w:val="nil"/>
+          <w:right w:space="0" w:sz="0" w:val="nil"/>
+          <w:between w:space="0" w:sz="0" w:val="nil"/>
+        </w:pBdr>
+        <w:shd w:fill="auto" w:val="clear"/>
+        <w:spacing w:after="0" w:before="0" w:line="276" w:lineRule="auto"/>
+        <w:ind w:left="1440" w:right="0" w:hanging="360"/>
+        <w:jc w:val="both"/>
+        <w:rPr>
+          <w:u w:val="none"/>
+        </w:rPr>
+      </w:pPr>
+      <w:r>
+        <w:rPr>
+          <w:b w:val="1"/>
+          <w:rtl w:val="0"/>
+        </w:rPr>
+        <w:t xml:space="preserve">nutriente_produto</w:t>
+      </w:r>
+      <w:r>
+        <w:rPr>
+          <w:rtl w:val="0"/>
+        </w:rPr>
+        <w:t xml:space="preserve">: </w:t>
+      </w:r>
+    </w:p>
+    <w:p>
+      <w:pPr>
+        <w:keepNext w:val="0"/>
+        <w:keepLines w:val="0"/>
+        <w:pageBreakBefore w:val="0"/>
+        <w:widowControl w:val="1"/>
+        <w:numPr>
+          <w:ilvl w:val="1"/>
+          <w:numId w:val="1"/>
+        </w:numPr>
+        <w:pBdr>
+          <w:top w:space="0" w:sz="0" w:val="nil"/>
+          <w:left w:space="0" w:sz="0" w:val="nil"/>
+          <w:bottom w:space="0" w:sz="0" w:val="nil"/>
+          <w:right w:space="0" w:sz="0" w:val="nil"/>
+          <w:between w:space="0" w:sz="0" w:val="nil"/>
+        </w:pBdr>
+        <w:shd w:fill="auto" w:val="clear"/>
+        <w:spacing w:after="0" w:before="0" w:line="276" w:lineRule="auto"/>
+        <w:ind w:left="1440" w:right="0" w:hanging="360"/>
+        <w:jc w:val="both"/>
+        <w:rPr>
+          <w:u w:val="none"/>
+        </w:rPr>
+      </w:pPr>
+      <w:r>
+        <w:rPr>
+          <w:b w:val="1"/>
+          <w:rtl w:val="0"/>
+        </w:rPr>
+        <w:t xml:space="preserve">chegada_produto:</w:t>
+      </w:r>
+      <w:r>
+        <w:rPr>
+          <w:rtl w:val="0"/>
+        </w:rPr>
+        <w:t xml:space="preserve"> Data de chegada do produto;</w:t>
+      </w:r>
+    </w:p>
+    <w:p>
+      <w:pPr>
+        <w:keepNext w:val="0"/>
+        <w:keepLines w:val="0"/>
+        <w:pageBreakBefore w:val="0"/>
+        <w:widowControl w:val="1"/>
+        <w:numPr>
+          <w:ilvl w:val="1"/>
+          <w:numId w:val="1"/>
+        </w:numPr>
+        <w:pBdr>
+          <w:top w:space="0" w:sz="0" w:val="nil"/>
+          <w:left w:space="0" w:sz="0" w:val="nil"/>
+          <w:bottom w:space="0" w:sz="0" w:val="nil"/>
+          <w:right w:space="0" w:sz="0" w:val="nil"/>
+          <w:between w:space="0" w:sz="0" w:val="nil"/>
+        </w:pBdr>
+        <w:shd w:fill="auto" w:val="clear"/>
+        <w:spacing w:after="0" w:before="0" w:line="276" w:lineRule="auto"/>
+        <w:ind w:left="1440" w:right="0" w:hanging="360"/>
+        <w:jc w:val="both"/>
+        <w:rPr>
+          <w:u w:val="none"/>
+        </w:rPr>
+      </w:pPr>
+      <w:r>
+        <w:rPr>
+          <w:b w:val="1"/>
+          <w:rtl w:val="0"/>
+        </w:rPr>
+        <w:t xml:space="preserve">categoria_id_produto:</w:t>
+      </w:r>
+      <w:r>
+        <w:rPr>
+          <w:rtl w:val="0"/>
+        </w:rPr>
+        <w:t xml:space="preserve"> Foreign Key da Categoria.</w:t>
+      </w:r>
+    </w:p>
+    <w:p>
+      <w:pPr>
+        <w:numPr>
+          <w:ilvl w:val="1"/>
+          <w:numId w:val="1"/>
+        </w:numPr>
+        <w:ind w:left="1440" w:hanging="360"/>
+        <w:jc w:val="both"/>
+      </w:pPr>
+      <w:r>
+        <w:rPr>
+          <w:b w:val="1"/>
+          <w:rtl w:val="0"/>
+        </w:rPr>
+        <w:t xml:space="preserve">usuario_id_produto:</w:t>
+      </w:r>
+      <w:r>
+        <w:rPr>
+          <w:rtl w:val="0"/>
+        </w:rPr>
+        <w:t xml:space="preserve"> Foreign Key do Usuário.</w:t>
       </w:r>
     </w:p>
     <w:p>
@@ -724,6 +1059,33 @@
           <w:rtl w:val="0"/>
         </w:rPr>
         <w:t xml:space="preserve">.</w:t>
+      </w:r>
+    </w:p>
+    <w:p>
+      <w:pPr>
+        <w:numPr>
+          <w:ilvl w:val="1"/>
+          <w:numId w:val="1"/>
+        </w:numPr>
+        <w:ind w:left="1440" w:hanging="360"/>
+        <w:jc w:val="both"/>
+        <w:rPr>
+          <w:b w:val="1"/>
+          <w:u w:val="none"/>
+        </w:rPr>
+      </w:pPr>
+      <w:r>
+        <w:rPr>
+          <w:b w:val="1"/>
+          <w:rtl w:val="0"/>
+        </w:rPr>
+        <w:t xml:space="preserve">local_usuario: </w:t>
+      </w:r>
+      <w:r>
+        <w:rPr>
+          <w:rtl w:val="0"/>
+        </w:rPr>
+        <w:t xml:space="preserve">Cidade e estado do vendedor;</w:t>
       </w:r>
     </w:p>
     <w:sectPr>

</xml_diff>